<commit_message>
Almost ready parts of report. Need rewiev and sources
</commit_message>
<xml_diff>
--- a/doc/parts of report/abstract.docx
+++ b/doc/parts of report/abstract.docx
@@ -85,17 +85,28 @@
           <w:rFonts w:ascii="Times New Roman" w:hAnsi="Times New Roman" w:cs="Times New Roman"/>
           <w:sz w:val="24"/>
           <w:szCs w:val="24"/>
-        </w:rPr>
-        <w:t xml:space="preserve">Пояснительная записка: </w:t>
-      </w:r>
-      <w:r>
-        <w:rPr>
-          <w:rFonts w:ascii="Times New Roman" w:hAnsi="Times New Roman" w:cs="Times New Roman"/>
-          <w:sz w:val="24"/>
-          <w:szCs w:val="24"/>
-        </w:rPr>
-        <w:t>33</w:t>
-      </w:r>
+          <w:lang w:val="uk-UA"/>
+        </w:rPr>
+        <w:t>Пояснювальна записка</w:t>
+      </w:r>
+      <w:r>
+        <w:rPr>
+          <w:rFonts w:ascii="Times New Roman" w:hAnsi="Times New Roman" w:cs="Times New Roman"/>
+          <w:sz w:val="24"/>
+          <w:szCs w:val="24"/>
+        </w:rPr>
+        <w:t xml:space="preserve">: </w:t>
+      </w:r>
+      <w:r>
+        <w:rPr>
+          <w:rFonts w:ascii="Times New Roman" w:hAnsi="Times New Roman" w:cs="Times New Roman"/>
+          <w:sz w:val="24"/>
+          <w:szCs w:val="24"/>
+        </w:rPr>
+        <w:t>29</w:t>
+      </w:r>
+      <w:bookmarkStart w:id="0" w:name="_GoBack"/>
+      <w:bookmarkEnd w:id="0"/>
       <w:r>
         <w:rPr>
           <w:rFonts w:ascii="Times New Roman" w:hAnsi="Times New Roman" w:cs="Times New Roman"/>
@@ -110,7 +121,7 @@
           <w:sz w:val="24"/>
           <w:szCs w:val="24"/>
         </w:rPr>
-        <w:t>18</w:t>
+        <w:t>11</w:t>
       </w:r>
       <w:r>
         <w:rPr>
@@ -134,7 +145,24 @@
           <w:sz w:val="24"/>
           <w:szCs w:val="24"/>
         </w:rPr>
-        <w:t xml:space="preserve"> табл., 10 источников. </w:t>
+        <w:t xml:space="preserve"> табл., 10</w:t>
+      </w:r>
+      <w:r>
+        <w:rPr>
+          <w:rFonts w:ascii="Times New Roman" w:hAnsi="Times New Roman" w:cs="Times New Roman"/>
+          <w:sz w:val="24"/>
+          <w:szCs w:val="24"/>
+          <w:lang w:val="uk-UA"/>
+        </w:rPr>
+        <w:t xml:space="preserve"> посилань</w:t>
+      </w:r>
+      <w:r>
+        <w:rPr>
+          <w:rFonts w:ascii="Times New Roman" w:hAnsi="Times New Roman" w:cs="Times New Roman"/>
+          <w:sz w:val="24"/>
+          <w:szCs w:val="24"/>
+        </w:rPr>
+        <w:t xml:space="preserve">. </w:t>
       </w:r>
     </w:p>
     <w:p>
@@ -153,24 +181,85 @@
           <w:rFonts w:ascii="Times New Roman" w:hAnsi="Times New Roman" w:cs="Times New Roman"/>
           <w:sz w:val="24"/>
           <w:szCs w:val="24"/>
-        </w:rPr>
-        <w:t xml:space="preserve">Целью работы является разработка </w:t>
-      </w:r>
-      <w:r>
-        <w:rPr>
-          <w:rFonts w:ascii="Times New Roman" w:hAnsi="Times New Roman" w:cs="Times New Roman"/>
-          <w:sz w:val="24"/>
-          <w:szCs w:val="24"/>
-        </w:rPr>
-        <w:t>программной</w:t>
-      </w:r>
-      <w:r>
-        <w:rPr>
-          <w:rFonts w:ascii="Times New Roman" w:hAnsi="Times New Roman" w:cs="Times New Roman"/>
-          <w:sz w:val="24"/>
-          <w:szCs w:val="24"/>
-        </w:rPr>
-        <w:t xml:space="preserve"> системы для туристов, которая облегчит процессы хранения, использования и обмена информацией между пользователями.</w:t>
+          <w:lang w:val="uk-UA"/>
+        </w:rPr>
+        <w:t xml:space="preserve">Метою роботи є проектування та </w:t>
+      </w:r>
+      <w:r>
+        <w:rPr>
+          <w:rFonts w:ascii="Times New Roman" w:hAnsi="Times New Roman" w:cs="Times New Roman"/>
+          <w:sz w:val="24"/>
+          <w:szCs w:val="24"/>
+        </w:rPr>
+        <w:t xml:space="preserve"> </w:t>
+      </w:r>
+      <w:r>
+        <w:rPr>
+          <w:rFonts w:ascii="Times New Roman" w:hAnsi="Times New Roman" w:cs="Times New Roman"/>
+          <w:sz w:val="24"/>
+          <w:szCs w:val="24"/>
+          <w:lang w:val="uk-UA"/>
+        </w:rPr>
+        <w:t xml:space="preserve">розробка програмної системи </w:t>
+      </w:r>
+      <w:r>
+        <w:rPr>
+          <w:rFonts w:ascii="Times New Roman" w:hAnsi="Times New Roman" w:cs="Times New Roman"/>
+          <w:sz w:val="24"/>
+          <w:szCs w:val="24"/>
+        </w:rPr>
+        <w:t>для</w:t>
+      </w:r>
+      <w:r>
+        <w:rPr>
+          <w:rFonts w:ascii="Times New Roman" w:hAnsi="Times New Roman" w:cs="Times New Roman"/>
+          <w:sz w:val="24"/>
+          <w:szCs w:val="24"/>
+          <w:lang w:val="uk-UA"/>
+        </w:rPr>
+        <w:t>туристів</w:t>
+      </w:r>
+      <w:r>
+        <w:rPr>
+          <w:rFonts w:ascii="Times New Roman" w:hAnsi="Times New Roman" w:cs="Times New Roman"/>
+          <w:sz w:val="24"/>
+          <w:szCs w:val="24"/>
+        </w:rPr>
+        <w:t xml:space="preserve">, </w:t>
+      </w:r>
+      <w:r>
+        <w:rPr>
+          <w:rFonts w:ascii="Times New Roman" w:hAnsi="Times New Roman" w:cs="Times New Roman"/>
+          <w:sz w:val="24"/>
+          <w:szCs w:val="24"/>
+          <w:lang w:val="uk-UA"/>
+        </w:rPr>
+        <w:t>яка полегшить процеси зберігання</w:t>
+      </w:r>
+      <w:r>
+        <w:rPr>
+          <w:rFonts w:ascii="Times New Roman" w:hAnsi="Times New Roman" w:cs="Times New Roman"/>
+          <w:sz w:val="24"/>
+          <w:szCs w:val="24"/>
+        </w:rPr>
+        <w:t xml:space="preserve">, </w:t>
+      </w:r>
+      <w:r>
+        <w:rPr>
+          <w:rFonts w:ascii="Times New Roman" w:hAnsi="Times New Roman" w:cs="Times New Roman"/>
+          <w:sz w:val="24"/>
+          <w:szCs w:val="24"/>
+          <w:lang w:val="uk-UA"/>
+        </w:rPr>
+        <w:t>використання та обміну інфомації між коритсувачами</w:t>
+      </w:r>
+      <w:r>
+        <w:rPr>
+          <w:rFonts w:ascii="Times New Roman" w:hAnsi="Times New Roman" w:cs="Times New Roman"/>
+          <w:sz w:val="24"/>
+          <w:szCs w:val="24"/>
+        </w:rPr>
+        <w:t>.</w:t>
       </w:r>
     </w:p>
     <w:p>
@@ -182,6 +271,7 @@
           <w:rFonts w:ascii="Times New Roman" w:hAnsi="Times New Roman" w:cs="Times New Roman"/>
           <w:sz w:val="24"/>
           <w:szCs w:val="24"/>
+          <w:lang w:val="uk-UA"/>
         </w:rPr>
       </w:pPr>
       <w:r>
@@ -189,8 +279,69 @@
           <w:rFonts w:ascii="Times New Roman" w:hAnsi="Times New Roman" w:cs="Times New Roman"/>
           <w:sz w:val="24"/>
           <w:szCs w:val="24"/>
-        </w:rPr>
-        <w:t>Метод разработки – концептуальное, UML-моделирование предметной области, объектно-ориентированный подход к разработки программного приложения.</w:t>
+          <w:lang w:val="uk-UA"/>
+        </w:rPr>
+        <w:t>Методі розробки</w:t>
+      </w:r>
+      <w:r>
+        <w:rPr>
+          <w:rFonts w:ascii="Times New Roman" w:hAnsi="Times New Roman" w:cs="Times New Roman"/>
+          <w:sz w:val="24"/>
+          <w:szCs w:val="24"/>
+        </w:rPr>
+        <w:t xml:space="preserve"> –</w:t>
+      </w:r>
+      <w:r>
+        <w:rPr>
+          <w:rFonts w:ascii="Times New Roman" w:hAnsi="Times New Roman" w:cs="Times New Roman"/>
+          <w:sz w:val="24"/>
+          <w:szCs w:val="24"/>
+          <w:lang w:val="uk-UA"/>
+        </w:rPr>
+        <w:t xml:space="preserve"> концептуальне</w:t>
+      </w:r>
+      <w:r>
+        <w:rPr>
+          <w:rFonts w:ascii="Times New Roman" w:hAnsi="Times New Roman" w:cs="Times New Roman"/>
+          <w:sz w:val="24"/>
+          <w:szCs w:val="24"/>
+        </w:rPr>
+        <w:t>, UML-</w:t>
+      </w:r>
+      <w:r>
+        <w:rPr>
+          <w:rFonts w:ascii="Times New Roman" w:hAnsi="Times New Roman" w:cs="Times New Roman"/>
+          <w:sz w:val="24"/>
+          <w:szCs w:val="24"/>
+          <w:lang w:val="uk-UA"/>
+        </w:rPr>
+        <w:t>моделювання предметної області</w:t>
+      </w:r>
+      <w:r>
+        <w:rPr>
+          <w:rFonts w:ascii="Times New Roman" w:hAnsi="Times New Roman" w:cs="Times New Roman"/>
+          <w:sz w:val="24"/>
+          <w:szCs w:val="24"/>
+        </w:rPr>
+        <w:t xml:space="preserve">, </w:t>
+      </w:r>
+      <w:r>
+        <w:rPr>
+          <w:rFonts w:ascii="Times New Roman" w:hAnsi="Times New Roman" w:cs="Times New Roman"/>
+          <w:sz w:val="24"/>
+          <w:szCs w:val="24"/>
+          <w:lang w:val="uk-UA"/>
+        </w:rPr>
+        <w:t xml:space="preserve">об’єктно орієнтований підхід до розробки </w:t>
+      </w:r>
+      <w:r>
+        <w:rPr>
+          <w:rFonts w:ascii="Times New Roman" w:hAnsi="Times New Roman" w:cs="Times New Roman"/>
+          <w:sz w:val="24"/>
+          <w:szCs w:val="24"/>
+          <w:lang w:val="uk-UA"/>
+        </w:rPr>
+        <w:t>програмного забезпечення.</w:t>
       </w:r>
     </w:p>
     <w:p>
@@ -202,6 +353,7 @@
           <w:rFonts w:ascii="Times New Roman" w:hAnsi="Times New Roman" w:cs="Times New Roman"/>
           <w:sz w:val="24"/>
           <w:szCs w:val="24"/>
+          <w:lang w:val="uk-UA"/>
         </w:rPr>
       </w:pPr>
       <w:r>
@@ -209,8 +361,9 @@
           <w:rFonts w:ascii="Times New Roman" w:hAnsi="Times New Roman" w:cs="Times New Roman"/>
           <w:sz w:val="24"/>
           <w:szCs w:val="24"/>
-        </w:rPr>
-        <w:t>В результате работы получена программная система, которая удовлетворяет требованиям, является масштабируемой и безопасной.</w:t>
+          <w:lang w:val="uk-UA"/>
+        </w:rPr>
+        <w:t>В результаті роботи була спроєктована та реалізована безпечна та масштабована програмна система, яка задовольняє поставлені вимоги.</w:t>
       </w:r>
     </w:p>
     <w:p>
@@ -230,7 +383,101 @@
           <w:sz w:val="24"/>
           <w:szCs w:val="24"/>
         </w:rPr>
-        <w:t>БАЗА ДАННЫХ, ОТНОШЕНИЕ, СУБД, ЗАПРОС, ТУРИЗМ, ПОХОД, ИНСТРУКТОР, ВОПРОС, ОТВЕТ</w:t>
+        <w:t>БАЗА</w:t>
+      </w:r>
+      <w:r>
+        <w:rPr>
+          <w:rFonts w:ascii="Times New Roman" w:hAnsi="Times New Roman" w:cs="Times New Roman"/>
+          <w:sz w:val="24"/>
+          <w:szCs w:val="24"/>
+          <w:lang w:val="uk-UA"/>
+        </w:rPr>
+        <w:t xml:space="preserve"> ДАНИХ</w:t>
+      </w:r>
+      <w:r>
+        <w:rPr>
+          <w:rFonts w:ascii="Times New Roman" w:hAnsi="Times New Roman" w:cs="Times New Roman"/>
+          <w:sz w:val="24"/>
+          <w:szCs w:val="24"/>
+        </w:rPr>
+        <w:t xml:space="preserve">, </w:t>
+      </w:r>
+      <w:r>
+        <w:rPr>
+          <w:rFonts w:ascii="Times New Roman" w:hAnsi="Times New Roman" w:cs="Times New Roman"/>
+          <w:sz w:val="24"/>
+          <w:szCs w:val="24"/>
+          <w:lang w:val="uk-UA"/>
+        </w:rPr>
+        <w:t>ВІДНОШЕННЯ</w:t>
+      </w:r>
+      <w:r>
+        <w:rPr>
+          <w:rFonts w:ascii="Times New Roman" w:hAnsi="Times New Roman" w:cs="Times New Roman"/>
+          <w:sz w:val="24"/>
+          <w:szCs w:val="24"/>
+        </w:rPr>
+        <w:t xml:space="preserve">, СУБД, </w:t>
+      </w:r>
+      <w:r>
+        <w:rPr>
+          <w:rFonts w:ascii="Times New Roman" w:hAnsi="Times New Roman" w:cs="Times New Roman"/>
+          <w:sz w:val="24"/>
+          <w:szCs w:val="24"/>
+          <w:lang w:val="uk-UA"/>
+        </w:rPr>
+        <w:t>ЗАПИТ</w:t>
+      </w:r>
+      <w:r>
+        <w:rPr>
+          <w:rFonts w:ascii="Times New Roman" w:hAnsi="Times New Roman" w:cs="Times New Roman"/>
+          <w:sz w:val="24"/>
+          <w:szCs w:val="24"/>
+        </w:rPr>
+        <w:t xml:space="preserve">, </w:t>
+      </w:r>
+      <w:r>
+        <w:rPr>
+          <w:rFonts w:ascii="Times New Roman" w:hAnsi="Times New Roman" w:cs="Times New Roman"/>
+          <w:sz w:val="24"/>
+          <w:szCs w:val="24"/>
+          <w:lang w:val="uk-UA"/>
+        </w:rPr>
+        <w:t>ТЕРИЗМ</w:t>
+      </w:r>
+      <w:r>
+        <w:rPr>
+          <w:rFonts w:ascii="Times New Roman" w:hAnsi="Times New Roman" w:cs="Times New Roman"/>
+          <w:sz w:val="24"/>
+          <w:szCs w:val="24"/>
+        </w:rPr>
+        <w:t xml:space="preserve">, </w:t>
+      </w:r>
+      <w:r>
+        <w:rPr>
+          <w:rFonts w:ascii="Times New Roman" w:hAnsi="Times New Roman" w:cs="Times New Roman"/>
+          <w:sz w:val="24"/>
+          <w:szCs w:val="24"/>
+          <w:lang w:val="uk-UA"/>
+        </w:rPr>
+        <w:t>ПИТАННЯ</w:t>
+      </w:r>
+      <w:r>
+        <w:rPr>
+          <w:rFonts w:ascii="Times New Roman" w:hAnsi="Times New Roman" w:cs="Times New Roman"/>
+          <w:sz w:val="24"/>
+          <w:szCs w:val="24"/>
+        </w:rPr>
+        <w:t xml:space="preserve">, </w:t>
+      </w:r>
+      <w:r>
+        <w:rPr>
+          <w:rFonts w:ascii="Times New Roman" w:hAnsi="Times New Roman" w:cs="Times New Roman"/>
+          <w:sz w:val="24"/>
+          <w:szCs w:val="24"/>
+          <w:lang w:val="uk-UA"/>
+        </w:rPr>
+        <w:t>ВІДПОВІДЬ</w:t>
       </w:r>
       <w:r>
         <w:rPr>
@@ -358,47 +605,7 @@
           <w:szCs w:val="24"/>
           <w:lang w:val="en-US"/>
         </w:rPr>
-        <w:t xml:space="preserve">on Java, </w:t>
-      </w:r>
-      <w:proofErr w:type="gramStart"/>
-      <w:r>
-        <w:rPr>
-          <w:rFonts w:ascii="Times New Roman" w:hAnsi="Times New Roman" w:cs="Times New Roman"/>
-          <w:sz w:val="24"/>
-          <w:szCs w:val="24"/>
-          <w:lang w:val="en-US"/>
-        </w:rPr>
-        <w:t>Spring</w:t>
-      </w:r>
-      <w:proofErr w:type="gramEnd"/>
-      <w:r>
-        <w:rPr>
-          <w:rFonts w:ascii="Times New Roman" w:hAnsi="Times New Roman" w:cs="Times New Roman"/>
-          <w:sz w:val="24"/>
-          <w:szCs w:val="24"/>
-          <w:lang w:val="en-US"/>
-        </w:rPr>
-        <w:t xml:space="preserve">, MySQL, </w:t>
-      </w:r>
-      <w:proofErr w:type="spellStart"/>
-      <w:r>
-        <w:rPr>
-          <w:rFonts w:ascii="Times New Roman" w:hAnsi="Times New Roman" w:cs="Times New Roman"/>
-          <w:sz w:val="24"/>
-          <w:szCs w:val="24"/>
-          <w:lang w:val="en-US"/>
-        </w:rPr>
-        <w:t>AngularJS</w:t>
-      </w:r>
-      <w:proofErr w:type="spellEnd"/>
-      <w:r>
-        <w:rPr>
-          <w:rFonts w:ascii="Times New Roman" w:hAnsi="Times New Roman" w:cs="Times New Roman"/>
-          <w:sz w:val="24"/>
-          <w:szCs w:val="24"/>
-          <w:lang w:val="en-US"/>
-        </w:rPr>
-        <w:t xml:space="preserve"> </w:t>
+        <w:t xml:space="preserve">on Java, Spring, MySQL, AngularJS </w:t>
       </w:r>
       <w:r>
         <w:rPr>
@@ -416,27 +623,7 @@
           <w:szCs w:val="24"/>
           <w:lang w:val="en-US"/>
         </w:rPr>
-        <w:t xml:space="preserve"> </w:t>
-      </w:r>
-      <w:proofErr w:type="spellStart"/>
-      <w:r>
-        <w:rPr>
-          <w:rFonts w:ascii="Times New Roman" w:hAnsi="Times New Roman" w:cs="Times New Roman"/>
-          <w:sz w:val="24"/>
-          <w:szCs w:val="24"/>
-          <w:lang w:val="en-US"/>
-        </w:rPr>
-        <w:t>IntelliJ</w:t>
-      </w:r>
-      <w:proofErr w:type="spellEnd"/>
-      <w:r>
-        <w:rPr>
-          <w:rFonts w:ascii="Times New Roman" w:hAnsi="Times New Roman" w:cs="Times New Roman"/>
-          <w:sz w:val="24"/>
-          <w:szCs w:val="24"/>
-          <w:lang w:val="en-US"/>
-        </w:rPr>
-        <w:t xml:space="preserve"> IDEA</w:t>
+        <w:t xml:space="preserve"> IntelliJ IDEA</w:t>
       </w:r>
       <w:r>
         <w:rPr>
@@ -494,19 +681,8 @@
           <w:szCs w:val="24"/>
           <w:lang w:val="en-US"/>
         </w:rPr>
-        <w:t xml:space="preserve">tourists </w:t>
-      </w:r>
-      <w:proofErr w:type="spellStart"/>
-      <w:r>
-        <w:rPr>
-          <w:rFonts w:ascii="Times New Roman" w:hAnsi="Times New Roman" w:cs="Times New Roman"/>
-          <w:sz w:val="24"/>
-          <w:szCs w:val="24"/>
-          <w:lang w:val="en-US"/>
-        </w:rPr>
-        <w:t>TravelQuestions</w:t>
-      </w:r>
-      <w:proofErr w:type="spellEnd"/>
+        <w:t>tourists TravelQuestions</w:t>
+      </w:r>
       <w:r>
         <w:rPr>
           <w:rFonts w:ascii="Times New Roman" w:hAnsi="Times New Roman" w:cs="Times New Roman"/>
@@ -538,12 +714,10 @@
         </w:rPr>
         <w:t>DATABASE, RELATIONSHIPS, DATABASES, QUERIES, TRIPS, INSTRUCTOR, QUESTIONS, ANSWERS, REST, WEB, ONEPAGE</w:t>
       </w:r>
-      <w:bookmarkStart w:id="0" w:name="_GoBack"/>
-      <w:bookmarkEnd w:id="0"/>
     </w:p>
     <w:sectPr>
       <w:pgSz w:w="12240" w:h="15840"/>
-      <w:pgMar w:top="1440" w:right="1440" w:bottom="1440" w:left="1440" w:header="720" w:footer="720" w:gutter="0"/>
+      <w:pgMar w:top="1134" w:right="851" w:bottom="1134" w:left="1701" w:header="720" w:footer="720" w:gutter="0"/>
       <w:cols w:space="720"/>
       <w:docGrid w:linePitch="360"/>
     </w:sectPr>
@@ -941,7 +1115,7 @@
     <w:lsdException w:name="List Table 6 Colorful Accent 6" w:uiPriority="51"/>
     <w:lsdException w:name="List Table 7 Colorful Accent 6" w:uiPriority="52"/>
   </w:latentStyles>
-  <w:style w:type="paragraph" w:default="1" w:styleId="Normal">
+  <w:style w:type="paragraph" w:default="1" w:styleId="a">
     <w:name w:val="Normal"/>
     <w:qFormat/>
     <w:rsid w:val="002E75E1"/>
@@ -953,13 +1127,13 @@
       <w:lang w:val="ru-RU" w:eastAsia="ru-RU"/>
     </w:rPr>
   </w:style>
-  <w:style w:type="character" w:default="1" w:styleId="DefaultParagraphFont">
+  <w:style w:type="character" w:default="1" w:styleId="a0">
     <w:name w:val="Default Paragraph Font"/>
     <w:uiPriority w:val="1"/>
     <w:semiHidden/>
     <w:unhideWhenUsed/>
   </w:style>
-  <w:style w:type="table" w:default="1" w:styleId="TableNormal">
+  <w:style w:type="table" w:default="1" w:styleId="a1">
     <w:name w:val="Normal Table"/>
     <w:uiPriority w:val="99"/>
     <w:semiHidden/>
@@ -974,7 +1148,7 @@
       </w:tblCellMar>
     </w:tblPr>
   </w:style>
-  <w:style w:type="numbering" w:default="1" w:styleId="NoList">
+  <w:style w:type="numbering" w:default="1" w:styleId="a2">
     <w:name w:val="No List"/>
     <w:uiPriority w:val="99"/>
     <w:semiHidden/>

</xml_diff>